<commit_message>
Anotações Curso Git e Github
</commit_message>
<xml_diff>
--- a/Anotações_Cursos/Git e Github/Curso de Git e Github.docx
+++ b/Anotações_Cursos/Git e Github/Curso de Git e Github.docx
@@ -22,9 +22,348 @@
       <w:r>
         <w:t xml:space="preserve"> </w:t>
       </w:r>
+    </w:p>
+    <w:p/>
+    <w:p>
+      <w:r>
+        <w:rPr>
+          <w:b/>
+          <w:bCs/>
+        </w:rPr>
+        <w:t>Controle de versão =</w:t>
+      </w:r>
+      <w:r>
+        <w:t xml:space="preserve"> Nos permite salvar diferentes estágios do nosso código. </w:t>
+      </w:r>
+    </w:p>
+    <w:p>
+      <w:r>
+        <w:t xml:space="preserve">Pode ter pessoas trabalhando em diferentes projetos ou tasks. E depois juntar </w:t>
+      </w:r>
+      <w:r>
+        <w:t>o que</w:t>
+      </w:r>
+      <w:r>
+        <w:t xml:space="preserve"> a equipe f</w:t>
+      </w:r>
+      <w:r>
+        <w:t>e</w:t>
+      </w:r>
+      <w:r>
+        <w:t xml:space="preserve">z. </w:t>
+      </w:r>
+    </w:p>
+    <w:p>
+      <w:proofErr w:type="spellStart"/>
+      <w:r>
+        <w:t>Git</w:t>
+      </w:r>
+      <w:proofErr w:type="spellEnd"/>
+      <w:r>
+        <w:t xml:space="preserve"> é uma ferramenta para trabalhar com o controle de versão. </w:t>
+      </w:r>
+    </w:p>
+    <w:p>
+      <w:r>
+        <w:t xml:space="preserve">Temos o </w:t>
+      </w:r>
+      <w:proofErr w:type="spellStart"/>
+      <w:r>
+        <w:t>Git</w:t>
+      </w:r>
+      <w:proofErr w:type="spellEnd"/>
+      <w:r>
+        <w:t xml:space="preserve"> e o SVN. </w:t>
+      </w:r>
+    </w:p>
+    <w:p/>
+    <w:p>
+      <w:r>
+        <w:rPr>
+          <w:b/>
+          <w:bCs/>
+        </w:rPr>
+        <w:t>Repositório =</w:t>
+      </w:r>
+      <w:r>
+        <w:t xml:space="preserve"> Onde o código será armazenado, onde o projeto será armazenado. </w:t>
+      </w:r>
+      <w:proofErr w:type="spellStart"/>
+      <w:r>
+        <w:t>Github</w:t>
+      </w:r>
+      <w:proofErr w:type="spellEnd"/>
+      <w:r>
+        <w:t xml:space="preserve"> ou </w:t>
+      </w:r>
+      <w:proofErr w:type="spellStart"/>
+      <w:r>
+        <w:t>Bitbuckt</w:t>
+      </w:r>
+      <w:proofErr w:type="spellEnd"/>
+    </w:p>
+    <w:p>
+      <w:proofErr w:type="spellStart"/>
+      <w:r>
+        <w:rPr>
+          <w:b/>
+          <w:bCs/>
+        </w:rPr>
+        <w:t>Branch</w:t>
+      </w:r>
+      <w:proofErr w:type="spellEnd"/>
+      <w:r>
+        <w:rPr>
+          <w:b/>
+          <w:bCs/>
+        </w:rPr>
+        <w:t xml:space="preserve"> =</w:t>
+      </w:r>
+      <w:r>
+        <w:t xml:space="preserve"> Repositório utilizam </w:t>
+      </w:r>
+      <w:proofErr w:type="spellStart"/>
+      <w:r>
+        <w:t>branch</w:t>
+      </w:r>
+      <w:proofErr w:type="spellEnd"/>
+      <w:r>
+        <w:t xml:space="preserve"> para criar ramos de desenvolvimento. Ou seja, temos a </w:t>
+      </w:r>
+      <w:proofErr w:type="spellStart"/>
+      <w:r>
+        <w:t>branch</w:t>
+      </w:r>
+      <w:proofErr w:type="spellEnd"/>
+      <w:r>
+        <w:t xml:space="preserve"> </w:t>
+      </w:r>
+      <w:proofErr w:type="spellStart"/>
+      <w:r>
+        <w:t>main</w:t>
+      </w:r>
+      <w:proofErr w:type="spellEnd"/>
+      <w:r>
+        <w:t xml:space="preserve">, onde está o projeto principal. E criamos a </w:t>
+      </w:r>
+      <w:proofErr w:type="spellStart"/>
+      <w:r>
+        <w:t>brach</w:t>
+      </w:r>
+      <w:proofErr w:type="spellEnd"/>
+      <w:r>
+        <w:t xml:space="preserve"> beta, para desenvolver algo para o projeto principal. Depois adicionamos </w:t>
+      </w:r>
+      <w:proofErr w:type="spellStart"/>
+      <w:r>
+        <w:t>oque</w:t>
+      </w:r>
+      <w:proofErr w:type="spellEnd"/>
+      <w:r>
+        <w:t xml:space="preserve"> fizemos na </w:t>
+      </w:r>
+      <w:proofErr w:type="spellStart"/>
+      <w:r>
+        <w:t>branch</w:t>
+      </w:r>
+      <w:proofErr w:type="spellEnd"/>
+      <w:r>
+        <w:t xml:space="preserve"> </w:t>
+      </w:r>
+      <w:proofErr w:type="spellStart"/>
+      <w:r>
+        <w:t>main</w:t>
+      </w:r>
+      <w:proofErr w:type="spellEnd"/>
+      <w:r>
+        <w:t xml:space="preserve">, que está o projeto principal. </w:t>
+      </w:r>
+    </w:p>
+    <w:p>
+      <w:r>
+        <w:t xml:space="preserve">Podemos criar diferentes recursos que depois serão mesclados. </w:t>
+      </w:r>
+    </w:p>
+    <w:p>
+      <w:r>
+        <w:rPr>
+          <w:noProof/>
+        </w:rPr>
+        <w:drawing>
+          <wp:inline distT="0" distB="0" distL="0" distR="0" wp14:anchorId="06C90E83" wp14:editId="0B160CAD">
+            <wp:extent cx="4460682" cy="2203589"/>
+            <wp:effectExtent l="0" t="0" r="0" b="6350"/>
+            <wp:docPr id="2" name="Imagem 2"/>
+            <wp:cNvGraphicFramePr>
+              <a:graphicFrameLocks xmlns:a="http://schemas.openxmlformats.org/drawingml/2006/main" noChangeAspect="1"/>
+            </wp:cNvGraphicFramePr>
+            <a:graphic xmlns:a="http://schemas.openxmlformats.org/drawingml/2006/main">
+              <a:graphicData uri="http://schemas.openxmlformats.org/drawingml/2006/picture">
+                <pic:pic xmlns:pic="http://schemas.openxmlformats.org/drawingml/2006/picture">
+                  <pic:nvPicPr>
+                    <pic:cNvPr id="0" name="Picture 6"/>
+                    <pic:cNvPicPr>
+                      <a:picLocks noChangeAspect="1" noChangeArrowheads="1"/>
+                    </pic:cNvPicPr>
+                  </pic:nvPicPr>
+                  <pic:blipFill>
+                    <a:blip r:embed="rId4" cstate="print">
+                      <a:extLst>
+                        <a:ext uri="{28A0092B-C50C-407E-A947-70E740481C1C}">
+                          <a14:useLocalDpi xmlns:a14="http://schemas.microsoft.com/office/drawing/2010/main" val="0"/>
+                        </a:ext>
+                      </a:extLst>
+                    </a:blip>
+                    <a:srcRect/>
+                    <a:stretch>
+                      <a:fillRect/>
+                    </a:stretch>
+                  </pic:blipFill>
+                  <pic:spPr bwMode="auto">
+                    <a:xfrm>
+                      <a:off x="0" y="0"/>
+                      <a:ext cx="4469944" cy="2208164"/>
+                    </a:xfrm>
+                    <a:prstGeom prst="rect">
+                      <a:avLst/>
+                    </a:prstGeom>
+                    <a:noFill/>
+                    <a:ln>
+                      <a:noFill/>
+                    </a:ln>
+                  </pic:spPr>
+                </pic:pic>
+              </a:graphicData>
+            </a:graphic>
+          </wp:inline>
+        </w:drawing>
+      </w:r>
+    </w:p>
+    <w:p>
+      <w:r>
+        <w:t xml:space="preserve">Temos a </w:t>
+      </w:r>
+      <w:proofErr w:type="spellStart"/>
+      <w:r>
+        <w:t>branch</w:t>
+      </w:r>
+      <w:proofErr w:type="spellEnd"/>
+      <w:r>
+        <w:t xml:space="preserve"> do APP principal, e quando criamos outra como recurso chat e recurso compartilhar, estamos criando outra versão. </w:t>
+      </w:r>
+      <w:r>
+        <w:t xml:space="preserve">Após isto, juntamos todas </w:t>
+      </w:r>
       <w:bookmarkStart w:id="0" w:name="_GoBack"/>
       <w:bookmarkEnd w:id="0"/>
-    </w:p>
+      <w:r>
+        <w:t>no projeto principal</w:t>
+      </w:r>
+      <w:r>
+        <w:t xml:space="preserve">. </w:t>
+      </w:r>
+    </w:p>
+    <w:p/>
+    <w:p>
+      <w:pPr>
+        <w:rPr>
+          <w:b/>
+          <w:bCs/>
+        </w:rPr>
+      </w:pPr>
+      <w:r>
+        <w:rPr>
+          <w:b/>
+          <w:bCs/>
+        </w:rPr>
+        <w:t>Comandos básicos:</w:t>
+      </w:r>
+    </w:p>
+    <w:p>
+      <w:proofErr w:type="spellStart"/>
+      <w:r>
+        <w:rPr>
+          <w:b/>
+          <w:bCs/>
+        </w:rPr>
+        <w:t>cd</w:t>
+      </w:r>
+      <w:proofErr w:type="spellEnd"/>
+      <w:r>
+        <w:rPr>
+          <w:b/>
+          <w:bCs/>
+        </w:rPr>
+        <w:t xml:space="preserve"> =</w:t>
+      </w:r>
+      <w:r>
+        <w:t xml:space="preserve"> muda de repositório</w:t>
+      </w:r>
+    </w:p>
+    <w:p>
+      <w:proofErr w:type="spellStart"/>
+      <w:r>
+        <w:rPr>
+          <w:b/>
+          <w:bCs/>
+        </w:rPr>
+        <w:t>ls</w:t>
+      </w:r>
+      <w:proofErr w:type="spellEnd"/>
+      <w:r>
+        <w:rPr>
+          <w:b/>
+          <w:bCs/>
+        </w:rPr>
+        <w:t xml:space="preserve"> =</w:t>
+      </w:r>
+      <w:r>
+        <w:t xml:space="preserve"> lista os arquivos dentro do repositório</w:t>
+      </w:r>
+    </w:p>
+    <w:p>
+      <w:proofErr w:type="spellStart"/>
+      <w:r>
+        <w:rPr>
+          <w:b/>
+          <w:bCs/>
+        </w:rPr>
+        <w:t>ls</w:t>
+      </w:r>
+      <w:proofErr w:type="spellEnd"/>
+      <w:r>
+        <w:rPr>
+          <w:b/>
+          <w:bCs/>
+        </w:rPr>
+        <w:t xml:space="preserve"> -al =</w:t>
+      </w:r>
+      <w:r>
+        <w:t xml:space="preserve"> lista os arquivos ocultos dentro do repositório</w:t>
+      </w:r>
+    </w:p>
+    <w:p>
+      <w:proofErr w:type="spellStart"/>
+      <w:r>
+        <w:rPr>
+          <w:b/>
+          <w:bCs/>
+        </w:rPr>
+        <w:t>clear</w:t>
+      </w:r>
+      <w:proofErr w:type="spellEnd"/>
+      <w:r>
+        <w:rPr>
+          <w:b/>
+          <w:bCs/>
+        </w:rPr>
+        <w:t xml:space="preserve"> =</w:t>
+      </w:r>
+      <w:r>
+        <w:t xml:space="preserve"> limpar terminal</w:t>
+      </w:r>
+    </w:p>
+    <w:p/>
     <w:sectPr>
       <w:pgSz w:w="11906" w:h="16838"/>
       <w:pgMar w:top="1417" w:right="1701" w:bottom="1417" w:left="1701" w:header="708" w:footer="708" w:gutter="0"/>

</xml_diff>

<commit_message>
Finalizando o módulo de Git e Git Hub
</commit_message>
<xml_diff>
--- a/Anotações_Cursos/Git e Github/Curso de Git e Github.docx
+++ b/Anotações_Cursos/Git e Github/Curso de Git e Github.docx
@@ -254,116 +254,346 @@
       <w:r>
         <w:t xml:space="preserve">Após isto, juntamos todas </w:t>
       </w:r>
+      <w:r>
+        <w:t>no projeto principal</w:t>
+      </w:r>
+      <w:r>
+        <w:t xml:space="preserve">. </w:t>
+      </w:r>
+    </w:p>
+    <w:p/>
+    <w:p>
+      <w:pPr>
+        <w:rPr>
+          <w:b/>
+          <w:bCs/>
+        </w:rPr>
+      </w:pPr>
+      <w:r>
+        <w:rPr>
+          <w:b/>
+          <w:bCs/>
+        </w:rPr>
+        <w:t>Comandos básicos:</w:t>
+      </w:r>
+    </w:p>
+    <w:p>
+      <w:proofErr w:type="spellStart"/>
+      <w:r>
+        <w:rPr>
+          <w:b/>
+          <w:bCs/>
+        </w:rPr>
+        <w:t>cd</w:t>
+      </w:r>
+      <w:proofErr w:type="spellEnd"/>
+      <w:r>
+        <w:rPr>
+          <w:b/>
+          <w:bCs/>
+        </w:rPr>
+        <w:t xml:space="preserve"> =</w:t>
+      </w:r>
+      <w:r>
+        <w:t xml:space="preserve"> muda de repositório</w:t>
+      </w:r>
+    </w:p>
+    <w:p>
+      <w:proofErr w:type="spellStart"/>
+      <w:r>
+        <w:rPr>
+          <w:b/>
+          <w:bCs/>
+        </w:rPr>
+        <w:t>ls</w:t>
+      </w:r>
+      <w:proofErr w:type="spellEnd"/>
+      <w:r>
+        <w:rPr>
+          <w:b/>
+          <w:bCs/>
+        </w:rPr>
+        <w:t xml:space="preserve"> =</w:t>
+      </w:r>
+      <w:r>
+        <w:t xml:space="preserve"> lista os arquivos dentro do repositório</w:t>
+      </w:r>
+    </w:p>
+    <w:p>
+      <w:proofErr w:type="spellStart"/>
+      <w:r>
+        <w:rPr>
+          <w:b/>
+          <w:bCs/>
+        </w:rPr>
+        <w:t>ls</w:t>
+      </w:r>
+      <w:proofErr w:type="spellEnd"/>
+      <w:r>
+        <w:rPr>
+          <w:b/>
+          <w:bCs/>
+        </w:rPr>
+        <w:t xml:space="preserve"> -al =</w:t>
+      </w:r>
+      <w:r>
+        <w:t xml:space="preserve"> lista os arquivos ocultos dentro do repositório</w:t>
+      </w:r>
+    </w:p>
+    <w:p>
+      <w:proofErr w:type="spellStart"/>
+      <w:r>
+        <w:rPr>
+          <w:b/>
+          <w:bCs/>
+        </w:rPr>
+        <w:t>clear</w:t>
+      </w:r>
+      <w:proofErr w:type="spellEnd"/>
+      <w:r>
+        <w:rPr>
+          <w:b/>
+          <w:bCs/>
+        </w:rPr>
+        <w:t xml:space="preserve"> =</w:t>
+      </w:r>
+      <w:r>
+        <w:t xml:space="preserve"> limpar terminal</w:t>
+      </w:r>
+    </w:p>
+    <w:p>
+      <w:proofErr w:type="spellStart"/>
+      <w:r>
+        <w:rPr>
+          <w:b/>
+          <w:bCs/>
+        </w:rPr>
+        <w:t>git</w:t>
+      </w:r>
+      <w:proofErr w:type="spellEnd"/>
+      <w:r>
+        <w:rPr>
+          <w:b/>
+          <w:bCs/>
+        </w:rPr>
+        <w:t xml:space="preserve"> status =</w:t>
+      </w:r>
+      <w:r>
+        <w:t xml:space="preserve"> verificar se houve alguma alteração ou algo do tipo. </w:t>
+      </w:r>
+    </w:p>
+    <w:p/>
+    <w:p>
+      <w:proofErr w:type="spellStart"/>
+      <w:r>
+        <w:rPr>
+          <w:b/>
+          <w:bCs/>
+        </w:rPr>
+        <w:lastRenderedPageBreak/>
+        <w:t>git</w:t>
+      </w:r>
+      <w:proofErr w:type="spellEnd"/>
+      <w:r>
+        <w:rPr>
+          <w:b/>
+          <w:bCs/>
+        </w:rPr>
+        <w:t xml:space="preserve"> </w:t>
+      </w:r>
+      <w:proofErr w:type="spellStart"/>
+      <w:r>
+        <w:rPr>
+          <w:b/>
+          <w:bCs/>
+        </w:rPr>
+        <w:t>init</w:t>
+      </w:r>
+      <w:proofErr w:type="spellEnd"/>
+      <w:r>
+        <w:rPr>
+          <w:b/>
+          <w:bCs/>
+        </w:rPr>
+        <w:t xml:space="preserve"> =</w:t>
+      </w:r>
+      <w:r>
+        <w:t xml:space="preserve"> inicia o </w:t>
+      </w:r>
+      <w:proofErr w:type="spellStart"/>
+      <w:r>
+        <w:t>git</w:t>
+      </w:r>
+      <w:proofErr w:type="spellEnd"/>
+      <w:r>
+        <w:t xml:space="preserve"> ou iniciar um repositório </w:t>
+      </w:r>
+      <w:proofErr w:type="spellStart"/>
+      <w:r>
+        <w:t>git</w:t>
+      </w:r>
+      <w:proofErr w:type="spellEnd"/>
+      <w:r>
+        <w:t xml:space="preserve"> vazio. </w:t>
+      </w:r>
+    </w:p>
+    <w:p>
+      <w:proofErr w:type="spellStart"/>
+      <w:r>
+        <w:rPr>
+          <w:b/>
+          <w:bCs/>
+        </w:rPr>
+        <w:t>git</w:t>
+      </w:r>
+      <w:proofErr w:type="spellEnd"/>
+      <w:r>
+        <w:rPr>
+          <w:b/>
+          <w:bCs/>
+        </w:rPr>
+        <w:t xml:space="preserve"> </w:t>
+      </w:r>
+      <w:proofErr w:type="spellStart"/>
+      <w:r>
+        <w:rPr>
+          <w:b/>
+          <w:bCs/>
+        </w:rPr>
+        <w:t>add</w:t>
+      </w:r>
+      <w:proofErr w:type="spellEnd"/>
+      <w:r>
+        <w:rPr>
+          <w:b/>
+          <w:bCs/>
+        </w:rPr>
+        <w:t xml:space="preserve"> &lt;file&gt; =</w:t>
+      </w:r>
+      <w:r>
+        <w:t xml:space="preserve"> adicionar um arquivo para salvar</w:t>
+      </w:r>
+    </w:p>
+    <w:p>
+      <w:proofErr w:type="spellStart"/>
+      <w:r>
+        <w:rPr>
+          <w:b/>
+          <w:bCs/>
+        </w:rPr>
+        <w:t>git</w:t>
+      </w:r>
+      <w:proofErr w:type="spellEnd"/>
+      <w:r>
+        <w:rPr>
+          <w:b/>
+          <w:bCs/>
+        </w:rPr>
+        <w:t xml:space="preserve"> </w:t>
+      </w:r>
+      <w:proofErr w:type="spellStart"/>
+      <w:proofErr w:type="gramStart"/>
+      <w:r>
+        <w:rPr>
+          <w:b/>
+          <w:bCs/>
+        </w:rPr>
+        <w:t>add</w:t>
+      </w:r>
+      <w:proofErr w:type="spellEnd"/>
+      <w:r>
+        <w:rPr>
+          <w:b/>
+          <w:bCs/>
+        </w:rPr>
+        <w:t xml:space="preserve"> .</w:t>
+      </w:r>
+      <w:proofErr w:type="gramEnd"/>
+      <w:r>
+        <w:rPr>
+          <w:b/>
+          <w:bCs/>
+        </w:rPr>
+        <w:t xml:space="preserve"> =</w:t>
+      </w:r>
+      <w:r>
+        <w:t xml:space="preserve"> adicionar todos os arquivos para salvamento. </w:t>
+      </w:r>
+    </w:p>
+    <w:p>
       <w:bookmarkStart w:id="0" w:name="_GoBack"/>
+      <w:proofErr w:type="spellStart"/>
+      <w:r>
+        <w:rPr>
+          <w:b/>
+          <w:bCs/>
+        </w:rPr>
+        <w:t>git</w:t>
+      </w:r>
+      <w:proofErr w:type="spellEnd"/>
+      <w:r>
+        <w:rPr>
+          <w:b/>
+          <w:bCs/>
+        </w:rPr>
+        <w:t xml:space="preserve"> </w:t>
+      </w:r>
+      <w:proofErr w:type="spellStart"/>
+      <w:r>
+        <w:rPr>
+          <w:b/>
+          <w:bCs/>
+        </w:rPr>
+        <w:t>commit</w:t>
+      </w:r>
+      <w:proofErr w:type="spellEnd"/>
+      <w:r>
+        <w:rPr>
+          <w:b/>
+          <w:bCs/>
+        </w:rPr>
+        <w:t xml:space="preserve"> -m “</w:t>
+      </w:r>
+      <w:proofErr w:type="spellStart"/>
+      <w:r>
+        <w:rPr>
+          <w:b/>
+          <w:bCs/>
+        </w:rPr>
+        <w:t>comentario</w:t>
+      </w:r>
+      <w:proofErr w:type="spellEnd"/>
+      <w:r>
+        <w:rPr>
+          <w:b/>
+          <w:bCs/>
+        </w:rPr>
+        <w:t>” =</w:t>
+      </w:r>
+      <w:r>
+        <w:t xml:space="preserve"> </w:t>
+      </w:r>
       <w:bookmarkEnd w:id="0"/>
       <w:r>
-        <w:t>no projeto principal</w:t>
-      </w:r>
-      <w:r>
-        <w:t xml:space="preserve">. </w:t>
-      </w:r>
-    </w:p>
-    <w:p/>
-    <w:p>
-      <w:pPr>
-        <w:rPr>
-          <w:b/>
-          <w:bCs/>
-        </w:rPr>
-      </w:pPr>
-      <w:r>
-        <w:rPr>
-          <w:b/>
-          <w:bCs/>
-        </w:rPr>
-        <w:t>Comandos básicos:</w:t>
-      </w:r>
-    </w:p>
-    <w:p>
-      <w:proofErr w:type="spellStart"/>
-      <w:r>
-        <w:rPr>
-          <w:b/>
-          <w:bCs/>
-        </w:rPr>
-        <w:t>cd</w:t>
-      </w:r>
-      <w:proofErr w:type="spellEnd"/>
-      <w:r>
-        <w:rPr>
-          <w:b/>
-          <w:bCs/>
-        </w:rPr>
-        <w:t xml:space="preserve"> =</w:t>
-      </w:r>
-      <w:r>
-        <w:t xml:space="preserve"> muda de repositório</w:t>
-      </w:r>
-    </w:p>
-    <w:p>
-      <w:proofErr w:type="spellStart"/>
-      <w:r>
-        <w:rPr>
-          <w:b/>
-          <w:bCs/>
-        </w:rPr>
-        <w:t>ls</w:t>
-      </w:r>
-      <w:proofErr w:type="spellEnd"/>
-      <w:r>
-        <w:rPr>
-          <w:b/>
-          <w:bCs/>
-        </w:rPr>
-        <w:t xml:space="preserve"> =</w:t>
-      </w:r>
-      <w:r>
-        <w:t xml:space="preserve"> lista os arquivos dentro do repositório</w:t>
-      </w:r>
-    </w:p>
-    <w:p>
-      <w:proofErr w:type="spellStart"/>
-      <w:r>
-        <w:rPr>
-          <w:b/>
-          <w:bCs/>
-        </w:rPr>
-        <w:t>ls</w:t>
-      </w:r>
-      <w:proofErr w:type="spellEnd"/>
-      <w:r>
-        <w:rPr>
-          <w:b/>
-          <w:bCs/>
-        </w:rPr>
-        <w:t xml:space="preserve"> -al =</w:t>
-      </w:r>
-      <w:r>
-        <w:t xml:space="preserve"> lista os arquivos ocultos dentro do repositório</w:t>
-      </w:r>
-    </w:p>
-    <w:p>
-      <w:proofErr w:type="spellStart"/>
-      <w:r>
-        <w:rPr>
-          <w:b/>
-          <w:bCs/>
-        </w:rPr>
-        <w:t>clear</w:t>
-      </w:r>
-      <w:proofErr w:type="spellEnd"/>
-      <w:r>
-        <w:rPr>
-          <w:b/>
-          <w:bCs/>
-        </w:rPr>
-        <w:t xml:space="preserve"> =</w:t>
-      </w:r>
-      <w:r>
-        <w:t xml:space="preserve"> limpar terminal</w:t>
-      </w:r>
-    </w:p>
-    <w:p/>
+        <w:t xml:space="preserve">após utilizar o </w:t>
+      </w:r>
+      <w:proofErr w:type="spellStart"/>
+      <w:r>
+        <w:t>git</w:t>
+      </w:r>
+      <w:proofErr w:type="spellEnd"/>
+      <w:r>
+        <w:t xml:space="preserve"> </w:t>
+      </w:r>
+      <w:proofErr w:type="spellStart"/>
+      <w:r>
+        <w:t>add</w:t>
+      </w:r>
+      <w:proofErr w:type="spellEnd"/>
+      <w:r>
+        <w:t xml:space="preserve"> para adicionar o arquivo, utilizamos este código para estar realizando o salvamento e colocando um comentário. </w:t>
+      </w:r>
+    </w:p>
     <w:sectPr>
       <w:pgSz w:w="11906" w:h="16838"/>
       <w:pgMar w:top="1417" w:right="1701" w:bottom="1417" w:left="1701" w:header="708" w:footer="708" w:gutter="0"/>

</xml_diff>